<commit_message>
Adding new framework for nosetracking
</commit_message>
<xml_diff>
--- a/written/HCI_report_1.9.docx
+++ b/written/HCI_report_1.9.docx
@@ -487,10 +487,18 @@
         <w:t xml:space="preserve">the </w:t>
       </w:r>
       <w:r>
-        <w:t>Apple multi-touch gesture</w:t>
-      </w:r>
-      <w:r>
-        <w:t>[5]</w:t>
+        <w:t xml:space="preserve">Apple multi-touch </w:t>
+      </w:r>
+      <w:proofErr w:type="gramStart"/>
+      <w:r>
+        <w:t>gesture</w:t>
+      </w:r>
+      <w:r>
+        <w:t>[</w:t>
+      </w:r>
+      <w:proofErr w:type="gramEnd"/>
+      <w:r>
+        <w:t>5]</w:t>
       </w:r>
       <w:r>
         <w:t xml:space="preserve"> and</w:t>
@@ -581,10 +589,18 @@
         <w:pStyle w:val="Text"/>
       </w:pPr>
       <w:r>
-        <w:t>An alternative to multiple passive sensors it the use of active sensors, with illumination used to determine range depth. Examples of such systems are VICON IR sensors</w:t>
-      </w:r>
-      <w:r>
-        <w:t>[4]</w:t>
+        <w:t xml:space="preserve">An alternative to multiple passive sensors it the use of active sensors, with illumination used to determine range depth. Examples of such systems are VICON IR </w:t>
+      </w:r>
+      <w:proofErr w:type="gramStart"/>
+      <w:r>
+        <w:t>sensors</w:t>
+      </w:r>
+      <w:r>
+        <w:t>[</w:t>
+      </w:r>
+      <w:proofErr w:type="gramEnd"/>
+      <w:r>
+        <w:t>4]</w:t>
       </w:r>
       <w:r>
         <w:t xml:space="preserve">, as well as </w:t>
@@ -669,7 +685,15 @@
         <w:t xml:space="preserve">and HCI system </w:t>
       </w:r>
       <w:r>
-        <w:t>which combines both passive color video imagery as well active illumination for real time computation of dense 3D depth imagery. Unlike previous 3D color-depth commercial products, the sensor was quite inexpensive and marketed to a large population of computer gamers, leading to wide adoption of the platform. The wide adoption led to the development of open-source libraries to access the raw 3D color-depth data as well as the built-in human detection and</w:t>
+        <w:t xml:space="preserve">which combines both passive color video imagery as well active </w:t>
+      </w:r>
+      <w:proofErr w:type="gramStart"/>
+      <w:r>
+        <w:t>illumination</w:t>
+      </w:r>
+      <w:proofErr w:type="gramEnd"/>
+      <w:r>
+        <w:t xml:space="preserve"> for real time computation of dense 3D depth imagery. Unlike previous 3D color-depth commercial products, the sensor was quite inexpensive and marketed to a large population of computer gamers, leading to wide adoption of the platform. The wide adoption led to the development of open-source libraries to access the raw 3D color-depth data as well as the built-in human detection and</w:t>
       </w:r>
       <w:r>
         <w:t xml:space="preserve"> pose estimation functionality, making the system a good candidate for usage in an enhanced HCI interface.</w:t>
@@ -680,7 +704,15 @@
         <w:pStyle w:val="Text"/>
       </w:pPr>
       <w:r>
-        <w:t>In this paper, we focus on expanding the default Kinect HCI capabilities by developing a 3D hand tracking algorithm with action recognition. The proposed implementation recognizes a typical set of actions for interfacing with a modern operating system (OS) graphical user interface (GUI), namely: single/double click, swipe up/down and back button functionalities. To the best of our knowledge, this is a first open-source system that provides this level of functionality for interfacing to an OS GUI.</w:t>
+        <w:t xml:space="preserve">In this paper, we focus on expanding the default Kinect HCI capabilities by developing </w:t>
+      </w:r>
+      <w:proofErr w:type="gramStart"/>
+      <w:r>
+        <w:t>a 3D</w:t>
+      </w:r>
+      <w:proofErr w:type="gramEnd"/>
+      <w:r>
+        <w:t xml:space="preserve"> hand tracking algorithm with action recognition. The proposed implementation recognizes a typical set of actions for interfacing with a modern operating system (OS) graphical user interface (GUI), namely: single/double click, swipe up/down and back button functionalities. To the best of our knowledge, this is a first open-source system that provides this level of functionality for interfacing to an OS GUI.</w:t>
       </w:r>
     </w:p>
     <w:p>
@@ -711,12 +743,17 @@
         <w:t xml:space="preserve"> [2], NITE and </w:t>
       </w:r>
       <w:proofErr w:type="spellStart"/>
+      <w:proofErr w:type="gramStart"/>
       <w:r>
         <w:t>rgbdemo</w:t>
       </w:r>
       <w:proofErr w:type="spellEnd"/>
       <w:r>
-        <w:t xml:space="preserve">[3]. </w:t>
+        <w:t>[</w:t>
+      </w:r>
+      <w:proofErr w:type="gramEnd"/>
+      <w:r>
+        <w:t xml:space="preserve">3]. </w:t>
       </w:r>
     </w:p>
     <w:p>
@@ -1295,6 +1332,7 @@
         <w:t xml:space="preserve">a certain magnitude </w:t>
       </w:r>
       <w:proofErr w:type="spellStart"/>
+      <w:proofErr w:type="gramStart"/>
       <w:r>
         <w:t>M</w:t>
       </w:r>
@@ -1303,7 +1341,11 @@
       </w:r>
       <w:proofErr w:type="spellEnd"/>
       <w:r>
-        <w:t>(m/sec)</w:t>
+        <w:t>(</w:t>
+      </w:r>
+      <w:proofErr w:type="gramEnd"/>
+      <w:r>
+        <w:t>m/sec)</w:t>
       </w:r>
       <w:r>
         <w:t xml:space="preserve"> within a short time window </w:t>
@@ -1346,8 +1388,13 @@
       </w:r>
       <w:proofErr w:type="spellEnd"/>
       <w:r>
-        <w:t xml:space="preserve"> pixel location. Because of the sensor noise due to hand shaking, there is a lot of noise embedded into the tracking location of the hand. We smooth the output x-y GUI position in time using a Gaussian  time</w:t>
-      </w:r>
+        <w:t xml:space="preserve"> pixel location. Because of the sensor noise due to hand shaking, there is a lot of noise embedded into the tracking location of the hand. We smooth the output x-y GUI position in time using a </w:t>
+      </w:r>
+      <w:proofErr w:type="gramStart"/>
+      <w:r>
+        <w:t>Gaussian  time</w:t>
+      </w:r>
+      <w:proofErr w:type="gramEnd"/>
       <w:r>
         <w:t>-</w:t>
       </w:r>
@@ -1413,8 +1460,29 @@
                         <w:szCs w:val="20"/>
                       </w:rPr>
                     </w:pPr>
+                    <w:proofErr w:type="gramStart"/>
                     <w:r>
-                      <w:t>Figure 3. Example of Hand Tracking.  (a)  Initialization with a focus gesture. (b) tracking hand with trajectory.</w:t>
+                      <w:t>Figure 3.</w:t>
+                    </w:r>
+                    <w:proofErr w:type="gramEnd"/>
+                    <w:r>
+                      <w:t xml:space="preserve"> </w:t>
+                    </w:r>
+                    <w:proofErr w:type="gramStart"/>
+                    <w:r>
+                      <w:t>Example of Hand Tracking.</w:t>
+                    </w:r>
+                    <w:proofErr w:type="gramEnd"/>
+                    <w:r>
+                      <w:t xml:space="preserve">  (a)  Initialization with a focus gesture. (b) </w:t>
+                    </w:r>
+                    <w:proofErr w:type="gramStart"/>
+                    <w:r>
+                      <w:t>tracking</w:t>
+                    </w:r>
+                    <w:proofErr w:type="gramEnd"/>
+                    <w:r>
+                      <w:t xml:space="preserve"> hand with trajectory.</w:t>
                     </w:r>
                   </w:p>
                 </w:txbxContent>
@@ -1530,70 +1598,91 @@
         <w:t>ectors, adding to a</w:t>
       </w:r>
       <w:r>
-        <w:t xml:space="preserve"> certain magnitude large than Ms</w:t>
-      </w:r>
+        <w:t xml:space="preserve"> certain magnitude large than </w:t>
+      </w:r>
+      <w:proofErr w:type="gramStart"/>
+      <w:r>
+        <w:t>Ms</w:t>
+      </w:r>
+      <w:r>
+        <w:t>(</w:t>
+      </w:r>
+      <w:proofErr w:type="gramEnd"/>
+      <w:r>
+        <w:t>m/sec)</w:t>
+      </w:r>
+      <w:r>
+        <w:t xml:space="preserve"> within a short time window </w:t>
+      </w:r>
+      <w:proofErr w:type="spellStart"/>
+      <w:r>
+        <w:t>tc</w:t>
+      </w:r>
+      <w:r>
+        <w:t>lick</w:t>
+      </w:r>
+      <w:proofErr w:type="spellEnd"/>
+      <w:r>
+        <w:t>(sec)</w:t>
+      </w:r>
+      <w:r>
+        <w:t xml:space="preserve">. </w:t>
+      </w:r>
+      <w:r>
+        <w:t>Within the function class, there are two subclasses, namely single-click and double-c</w:t>
+      </w:r>
+      <w:r>
+        <w:t xml:space="preserve">lick. A single click is detected as opposing range velocity magnitude large than </w:t>
+      </w:r>
+      <w:proofErr w:type="gramStart"/>
+      <w:r>
+        <w:t>Ms</w:t>
+      </w:r>
+      <w:r>
+        <w:t>(</w:t>
+      </w:r>
+      <w:proofErr w:type="gramEnd"/>
+      <w:r>
+        <w:t>m/sec)</w:t>
+      </w:r>
+      <w:r>
+        <w:t xml:space="preserve">, but smaller than </w:t>
+      </w:r>
+      <w:proofErr w:type="spellStart"/>
+      <w:r>
+        <w:t>Md</w:t>
+      </w:r>
+      <w:proofErr w:type="spellEnd"/>
       <w:r>
         <w:t>(m/sec)</w:t>
       </w:r>
       <w:r>
-        <w:t xml:space="preserve"> within a short time window </w:t>
+        <w:t>. A double click is detected when the</w:t>
+      </w:r>
+      <w:r>
+        <w:t>re are opposing</w:t>
+      </w:r>
+      <w:r>
+        <w:t xml:space="preserve"> range velocity</w:t>
+      </w:r>
+      <w:r>
+        <w:t xml:space="preserve"> vectors with</w:t>
+      </w:r>
+      <w:r>
+        <w:t xml:space="preserve"> magnitude larger </w:t>
       </w:r>
       <w:proofErr w:type="spellStart"/>
-      <w:r>
-        <w:t>tc</w:t>
-      </w:r>
-      <w:r>
-        <w:t>lick</w:t>
+      <w:proofErr w:type="gramStart"/>
+      <w:r>
+        <w:t>Md</w:t>
       </w:r>
       <w:proofErr w:type="spellEnd"/>
       <w:r>
-        <w:t>(sec)</w:t>
-      </w:r>
-      <w:r>
-        <w:t xml:space="preserve">. </w:t>
-      </w:r>
-      <w:r>
-        <w:t>Within the function class, there are two subclasses, namely single-click and double-c</w:t>
-      </w:r>
-      <w:r>
-        <w:t>lick. A single click is detected as opposing range velocity magnitude large than Ms</w:t>
-      </w:r>
-      <w:r>
-        <w:t>(m/sec)</w:t>
-      </w:r>
-      <w:r>
-        <w:t xml:space="preserve">, but smaller than </w:t>
-      </w:r>
-      <w:proofErr w:type="spellStart"/>
-      <w:r>
-        <w:t>Md</w:t>
-      </w:r>
-      <w:proofErr w:type="spellEnd"/>
-      <w:r>
-        <w:t>(m/sec)</w:t>
-      </w:r>
-      <w:r>
-        <w:t>. A double click is detected when the</w:t>
-      </w:r>
-      <w:r>
-        <w:t>re are opposing</w:t>
-      </w:r>
-      <w:r>
-        <w:t xml:space="preserve"> range velocity</w:t>
-      </w:r>
-      <w:r>
-        <w:t xml:space="preserve"> vectors with</w:t>
-      </w:r>
-      <w:r>
-        <w:t xml:space="preserve"> magnitude larger </w:t>
-      </w:r>
-      <w:proofErr w:type="spellStart"/>
-      <w:r>
-        <w:t>Md</w:t>
-      </w:r>
-      <w:proofErr w:type="spellEnd"/>
-      <w:r>
-        <w:t>(m/sec)</w:t>
+        <w:t>(</w:t>
+      </w:r>
+      <w:proofErr w:type="gramEnd"/>
+      <w:r>
+        <w:t>m/sec)</w:t>
       </w:r>
       <w:r>
         <w:t xml:space="preserve"> within the time window </w:t>
@@ -1622,8 +1711,13 @@
       <w:r>
         <w:t xml:space="preserve">The “steady” class is detected if the moving time-window xyz location variance is small, below a certain </w:t>
       </w:r>
-      <w:r>
-        <w:t xml:space="preserve">std deviation pixel threshold </w:t>
+      <w:proofErr w:type="gramStart"/>
+      <w:r>
+        <w:t>std</w:t>
+      </w:r>
+      <w:proofErr w:type="gramEnd"/>
+      <w:r>
+        <w:t xml:space="preserve"> deviation pixel threshold </w:t>
       </w:r>
       <w:proofErr w:type="spellStart"/>
       <w:r>
@@ -1650,7 +1744,15 @@
       </w:r>
       <w:proofErr w:type="spellEnd"/>
       <w:r>
-        <w:t xml:space="preserve"> pixel location within the time-window is saved. The value can be used in conjunction with a click </w:t>
+        <w:t xml:space="preserve"> pixel location within the time-window is saved. The value can be used in conjunction with </w:t>
+      </w:r>
+      <w:proofErr w:type="gramStart"/>
+      <w:r>
+        <w:t>a click</w:t>
+      </w:r>
+      <w:proofErr w:type="gramEnd"/>
+      <w:r>
+        <w:t xml:space="preserve"> </w:t>
       </w:r>
       <w:r>
         <w:t xml:space="preserve">detection: if the current </w:t>
@@ -1702,10 +1804,12 @@
         <w:t xml:space="preserve"> of at least </w:t>
       </w:r>
       <w:proofErr w:type="spellStart"/>
+      <w:proofErr w:type="gramStart"/>
       <w:r>
         <w:t>Sd</w:t>
       </w:r>
       <w:proofErr w:type="spellEnd"/>
+      <w:proofErr w:type="gramEnd"/>
       <w:r>
         <w:t xml:space="preserve"> </w:t>
       </w:r>
@@ -1889,7 +1993,15 @@
         <w:t xml:space="preserve"> =1 seconds</w:t>
       </w:r>
       <w:r>
-        <w:t xml:space="preserve">, with an single-click lower velocity detection threshold </w:t>
+        <w:t xml:space="preserve">, with </w:t>
+      </w:r>
+      <w:proofErr w:type="gramStart"/>
+      <w:r>
+        <w:t>an</w:t>
+      </w:r>
+      <w:proofErr w:type="gramEnd"/>
+      <w:r>
+        <w:t xml:space="preserve"> single-click lower velocity detection threshold </w:t>
       </w:r>
       <w:r>
         <w:t>Ms</w:t>
@@ -1966,10 +2078,12 @@
         <w:t xml:space="preserve">The swipe distance threshold was set to </w:t>
       </w:r>
       <w:proofErr w:type="spellStart"/>
+      <w:proofErr w:type="gramStart"/>
       <w:r>
         <w:t>Sd</w:t>
       </w:r>
       <w:proofErr w:type="spellEnd"/>
+      <w:proofErr w:type="gramEnd"/>
       <w:r>
         <w:t xml:space="preserve"> = 0.25m within </w:t>
       </w:r>
@@ -1996,6 +2110,288 @@
       <w:proofErr w:type="spellEnd"/>
       <w:r>
         <w:t xml:space="preserve"> = 0.5sec. </w:t>
+      </w:r>
+    </w:p>
+    <w:p>
+      <w:pPr>
+        <w:pStyle w:val="Heading2"/>
+      </w:pPr>
+      <w:r>
+        <w:t>Computer Interaction Parameter Definition</w:t>
+      </w:r>
+    </w:p>
+    <w:p>
+      <w:pPr>
+        <w:ind w:firstLine="202"/>
+        <w:jc w:val="both"/>
+      </w:pPr>
+      <w:r>
+        <w:t>2.5.1 Facial Detection</w:t>
+      </w:r>
+    </w:p>
+    <w:p>
+      <w:pPr>
+        <w:ind w:firstLine="202"/>
+        <w:jc w:val="both"/>
+      </w:pPr>
+      <w:proofErr w:type="spellStart"/>
+      <w:proofErr w:type="gramStart"/>
+      <w:r>
+        <w:t>Haar</w:t>
+      </w:r>
+      <w:proofErr w:type="spellEnd"/>
+      <w:r>
+        <w:t xml:space="preserve"> </w:t>
+      </w:r>
+      <w:proofErr w:type="spellStart"/>
+      <w:r>
+        <w:t>faceical</w:t>
+      </w:r>
+      <w:proofErr w:type="spellEnd"/>
+      <w:r>
+        <w:t xml:space="preserve"> detection on </w:t>
+      </w:r>
+      <w:proofErr w:type="spellStart"/>
+      <w:r>
+        <w:t>rgb</w:t>
+      </w:r>
+      <w:proofErr w:type="spellEnd"/>
+      <w:r>
+        <w:t xml:space="preserve"> data.</w:t>
+      </w:r>
+      <w:proofErr w:type="gramEnd"/>
+      <w:r>
+        <w:t xml:space="preserve"> </w:t>
+      </w:r>
+    </w:p>
+    <w:p>
+      <w:pPr>
+        <w:ind w:firstLine="202"/>
+        <w:jc w:val="both"/>
+      </w:pPr>
+      <w:r>
+        <w:t>http://opencv.willowgarage.com/wiki/FaceDetection</w:t>
+      </w:r>
+    </w:p>
+    <w:p>
+      <w:pPr>
+        <w:ind w:firstLine="202"/>
+        <w:jc w:val="both"/>
+      </w:pPr>
+      <w:r>
+        <w:t>2.5.2</w:t>
+      </w:r>
+      <w:r>
+        <w:tab/>
+        <w:t>Particle filter tracking in depth images</w:t>
+      </w:r>
+    </w:p>
+    <w:p>
+      <w:pPr>
+        <w:ind w:firstLine="202"/>
+        <w:jc w:val="both"/>
+      </w:pPr>
+      <w:r>
+        <w:t xml:space="preserve">Particle filter, uniform distribution at first, 10 particles, float </w:t>
+      </w:r>
+      <w:proofErr w:type="spellStart"/>
+      <w:r>
+        <w:t>std_x</w:t>
+      </w:r>
+      <w:proofErr w:type="spellEnd"/>
+      <w:r>
+        <w:t xml:space="preserve"> = 10.0pixel;</w:t>
+      </w:r>
+      <w:r>
+        <w:tab/>
+        <w:t xml:space="preserve">float </w:t>
+      </w:r>
+      <w:proofErr w:type="spellStart"/>
+      <w:r>
+        <w:t>std_y</w:t>
+      </w:r>
+      <w:proofErr w:type="spellEnd"/>
+      <w:r>
+        <w:t xml:space="preserve"> = 10.0pixel;</w:t>
+      </w:r>
+      <w:r>
+        <w:tab/>
+        <w:t xml:space="preserve">float </w:t>
+      </w:r>
+      <w:proofErr w:type="spellStart"/>
+      <w:r>
+        <w:t>std_w</w:t>
+      </w:r>
+      <w:proofErr w:type="spellEnd"/>
+      <w:r>
+        <w:t xml:space="preserve"> = 6.0pixel;</w:t>
+      </w:r>
+      <w:r>
+        <w:tab/>
+        <w:t xml:space="preserve">float </w:t>
+      </w:r>
+      <w:proofErr w:type="spellStart"/>
+      <w:r>
+        <w:t>std_h</w:t>
+      </w:r>
+      <w:proofErr w:type="spellEnd"/>
+      <w:r>
+        <w:t xml:space="preserve"> = 6.0pixel;</w:t>
+      </w:r>
+      <w:r>
+        <w:tab/>
+        <w:t xml:space="preserve">float </w:t>
+      </w:r>
+      <w:proofErr w:type="spellStart"/>
+      <w:r>
+        <w:t>std_r</w:t>
+      </w:r>
+      <w:proofErr w:type="spellEnd"/>
+      <w:r>
+        <w:t xml:space="preserve"> = 5.0pixel;</w:t>
+      </w:r>
+    </w:p>
+    <w:p>
+      <w:pPr>
+        <w:ind w:firstLine="202"/>
+        <w:jc w:val="both"/>
+      </w:pPr>
+      <w:r>
+        <w:t xml:space="preserve">Google code project: </w:t>
+      </w:r>
+    </w:p>
+    <w:p>
+      <w:pPr>
+        <w:ind w:firstLine="202"/>
+        <w:jc w:val="both"/>
+      </w:pPr>
+      <w:r>
+        <w:t>http://code.google.com/p/opencvx/</w:t>
+      </w:r>
+    </w:p>
+    <w:p>
+      <w:pPr>
+        <w:ind w:firstLine="202"/>
+        <w:jc w:val="both"/>
+      </w:pPr>
+      <w:r>
+        <w:t>2.5.3</w:t>
+      </w:r>
+      <w:r>
+        <w:tab/>
+        <w:t xml:space="preserve">Nose Detection/ Tracking </w:t>
+      </w:r>
+    </w:p>
+    <w:p>
+      <w:pPr>
+        <w:ind w:firstLine="202"/>
+        <w:jc w:val="both"/>
+      </w:pPr>
+      <w:r>
+        <w:t xml:space="preserve">Depend on depth images. </w:t>
+      </w:r>
+    </w:p>
+    <w:p>
+      <w:pPr>
+        <w:ind w:firstLine="202"/>
+        <w:jc w:val="both"/>
+      </w:pPr>
+      <w:r>
+        <w:t>Cursor Tracking (Gaussian smoothing algorithm)</w:t>
+      </w:r>
+    </w:p>
+    <w:p>
+      <w:pPr>
+        <w:ind w:firstLine="202"/>
+        <w:jc w:val="both"/>
+      </w:pPr>
+      <w:r>
+        <w:t>2.5.4</w:t>
+      </w:r>
+      <w:r>
+        <w:tab/>
+        <w:t>Facial Extraction on depth images</w:t>
+      </w:r>
+    </w:p>
+    <w:p>
+      <w:pPr>
+        <w:ind w:firstLine="202"/>
+        <w:jc w:val="both"/>
+      </w:pPr>
+      <w:proofErr w:type="gramStart"/>
+      <w:r>
+        <w:t>Median depth as threshold to extract the face upon depth images.</w:t>
+      </w:r>
+      <w:proofErr w:type="gramEnd"/>
+    </w:p>
+    <w:p>
+      <w:pPr>
+        <w:ind w:firstLine="202"/>
+        <w:jc w:val="both"/>
+      </w:pPr>
+      <w:r>
+        <w:t>2.5.5</w:t>
+      </w:r>
+      <w:r>
+        <w:tab/>
+        <w:t>Action Detection and Implementation</w:t>
+      </w:r>
+    </w:p>
+    <w:p>
+      <w:pPr>
+        <w:ind w:firstLine="202"/>
+        <w:jc w:val="both"/>
+      </w:pPr>
+      <w:proofErr w:type="spellStart"/>
+      <w:r>
+        <w:t>CoolDown</w:t>
+      </w:r>
+      <w:proofErr w:type="spellEnd"/>
+      <w:r>
+        <w:t xml:space="preserve"> Action: if 10 consecutive </w:t>
+      </w:r>
+      <w:proofErr w:type="gramStart"/>
+      <w:r>
+        <w:t>frames</w:t>
+      </w:r>
+      <w:proofErr w:type="gramEnd"/>
+      <w:r>
+        <w:t xml:space="preserve"> moving within 15 pixels, the </w:t>
+      </w:r>
+      <w:proofErr w:type="spellStart"/>
+      <w:r>
+        <w:t>cooldown</w:t>
+      </w:r>
+      <w:proofErr w:type="spellEnd"/>
+      <w:r>
+        <w:t xml:space="preserve"> Detected.</w:t>
+      </w:r>
+    </w:p>
+    <w:p>
+      <w:pPr>
+        <w:ind w:firstLine="202"/>
+        <w:jc w:val="both"/>
+      </w:pPr>
+      <w:r>
+        <w:t>Lean left/ right action, (Click left/right button)</w:t>
+      </w:r>
+    </w:p>
+    <w:p>
+      <w:pPr>
+        <w:ind w:firstLine="202"/>
+        <w:jc w:val="both"/>
+      </w:pPr>
+      <w:r>
+        <w:t>Lean left, if the head angle is &gt;20</w:t>
+      </w:r>
+    </w:p>
+    <w:p>
+      <w:pPr>
+        <w:ind w:firstLine="202"/>
+        <w:jc w:val="both"/>
+      </w:pPr>
+      <w:r>
+        <w:t>Lean Right, if the head angle is &lt;-20 degree.</w:t>
       </w:r>
     </w:p>
     <w:p>
@@ -2076,7 +2472,11 @@
       </w:r>
       <w:proofErr w:type="spellEnd"/>
       <w:r>
-        <w:t xml:space="preserve"> direction. One solution would be to use the start position of the cursor movement before the click operation for comparison to steady-state position, instead of cursor position after. Need to implement cursor buffer to achieve this objective, which requires more coding.</w:t>
+        <w:t xml:space="preserve"> direction. One solution would be to use the start position of the cursor movement before the click operation for comparison to steady-state position, instead of cursor position </w:t>
+      </w:r>
+      <w:r>
+        <w:lastRenderedPageBreak/>
+        <w:t>after. Need to implement cursor buffer to achieve this objective, which requires more coding.</w:t>
       </w:r>
     </w:p>
     <w:p>
@@ -2131,11 +2531,23 @@
         <w:jc w:val="both"/>
       </w:pPr>
       <w:r>
-        <w:t xml:space="preserve">In this work we explore Human Computer Interface with Kinect Sensor. Kinect can capture the depth images directly with affordable price. Hand tracking with initial focus gesture and depth image make the Human Computer Interface real time. Define interactions between computer and gesture recognition through NITE framework. Multiple daily functionalities have been implemented through our implementation. The experiments shows that we can correctly detect actions through our system. The whole system can work in real time, real demo, binary executable </w:t>
-      </w:r>
-      <w:r>
-        <w:lastRenderedPageBreak/>
-        <w:t>program and source code is available for people to play with.</w:t>
+        <w:t xml:space="preserve">In this work we explore Human Computer Interface with Kinect Sensor. Kinect can capture the depth images directly with affordable price. </w:t>
+      </w:r>
+      <w:proofErr w:type="gramStart"/>
+      <w:r>
+        <w:t>Hand tracking with initial focus gesture and depth image make</w:t>
+      </w:r>
+      <w:proofErr w:type="gramEnd"/>
+      <w:r>
+        <w:t xml:space="preserve"> the Human Computer Interface real time. Define interactions between computer and gesture recognition through NITE framework. Multiple daily functionalities have been implemented through our implementation. The </w:t>
+      </w:r>
+      <w:proofErr w:type="gramStart"/>
+      <w:r>
+        <w:t>experiments shows</w:t>
+      </w:r>
+      <w:proofErr w:type="gramEnd"/>
+      <w:r>
+        <w:t xml:space="preserve"> that we can correctly detect actions through our system. The whole system can work in real time, real demo, binary executable program and source code is available for people to play with.</w:t>
       </w:r>
     </w:p>
     <w:p>
@@ -2153,7 +2565,15 @@
         <w:jc w:val="both"/>
       </w:pPr>
       <w:r>
-        <w:t xml:space="preserve">We will further explores the potentials of our project in the future. </w:t>
+        <w:t xml:space="preserve">We will further </w:t>
+      </w:r>
+      <w:proofErr w:type="gramStart"/>
+      <w:r>
+        <w:t>explores</w:t>
+      </w:r>
+      <w:proofErr w:type="gramEnd"/>
+      <w:r>
+        <w:t xml:space="preserve"> the potentials of our project in the future. </w:t>
       </w:r>
       <w:r>
         <w:t>Developing multi-hand tracking, gesture recognition, hand interactions and volume range identification could be our future work.</w:t>
@@ -2500,7 +2920,6 @@
         <w:rPr>
           <w:noProof/>
         </w:rPr>
-        <w:lastRenderedPageBreak/>
         <w:pict>
           <v:group id="_x0000_s1246" editas="canvas" style="position:absolute;left:0;text-align:left;margin-left:0;margin-top:0;width:486.8pt;height:371.4pt;z-index:251658240;mso-position-horizontal:center;mso-position-horizontal-relative:margin;mso-position-vertical:top;mso-position-vertical-relative:margin" coordorigin="1521,1440" coordsize="9736,7428" o:allowoverlap="f">
             <o:lock v:ext="edit" aspectratio="t"/>

</xml_diff>

<commit_message>
The same as the lastest class project
</commit_message>
<xml_diff>
--- a/written/HCI_report_1.9.docx
+++ b/written/HCI_report_1.9.docx
@@ -2411,16 +2411,16 @@
         <w:jc w:val="both"/>
       </w:pPr>
       <w:r>
-        <w:t>In this section we will show that we can detect t</w:t>
-      </w:r>
-      <w:r>
-        <w:t xml:space="preserve">he gestures we described. Figure 5 attempts to demonstrate visually that all the hand gestures mentioned in section 2 can be detected. Further demonstration of hand tracking and gesture recognition can be found in the </w:t>
-      </w:r>
-      <w:r>
-        <w:t>supplemental video</w:t>
-      </w:r>
-      <w:r>
-        <w:t xml:space="preserve"> presentation.</w:t>
+        <w:t xml:space="preserve">In this section we will show that we can detect the gestures we described. Figure 5 attempts to demonstrate visually that all the hand gestures mentioned in section 2 can be detected. In Figure 5, we demonstrate that we can navigate a Win7 OS GUI by clicking on different windows, scrolling up and down, enabling the return capability using a browser window, single and double clicking windows to minimize/maximize or close, and performing precise operations such as clicking on small buttons. </w:t>
+      </w:r>
+    </w:p>
+    <w:p>
+      <w:pPr>
+        <w:ind w:firstLine="202"/>
+        <w:jc w:val="both"/>
+      </w:pPr>
+      <w:r>
+        <w:t>Further demonstration of hand tracking and gesture recognition can be found in the supplemental video presentation.</w:t>
       </w:r>
     </w:p>
     <w:p>
@@ -2461,6 +2461,7 @@
         <w:jc w:val="both"/>
       </w:pPr>
       <w:r>
+        <w:lastRenderedPageBreak/>
         <w:t>Clicking</w:t>
       </w:r>
       <w:r>
@@ -2472,11 +2473,7 @@
       </w:r>
       <w:proofErr w:type="spellEnd"/>
       <w:r>
-        <w:t xml:space="preserve"> direction. One solution would be to use the start position of the cursor movement before the click operation for comparison to steady-state position, instead of cursor position </w:t>
-      </w:r>
-      <w:r>
-        <w:lastRenderedPageBreak/>
-        <w:t>after. Need to implement cursor buffer to achieve this objective, which requires more coding.</w:t>
+        <w:t xml:space="preserve"> direction. One solution would be to use the start position of the cursor movement before the click operation for comparison to steady-state position, instead of cursor position after. Need to implement cursor buffer to achieve this objective, which requires more coding.</w:t>
       </w:r>
     </w:p>
     <w:p>
@@ -2531,23 +2528,7 @@
         <w:jc w:val="both"/>
       </w:pPr>
       <w:r>
-        <w:t xml:space="preserve">In this work we explore Human Computer Interface with Kinect Sensor. Kinect can capture the depth images directly with affordable price. </w:t>
-      </w:r>
-      <w:proofErr w:type="gramStart"/>
-      <w:r>
-        <w:t>Hand tracking with initial focus gesture and depth image make</w:t>
-      </w:r>
-      <w:proofErr w:type="gramEnd"/>
-      <w:r>
-        <w:t xml:space="preserve"> the Human Computer Interface real time. Define interactions between computer and gesture recognition through NITE framework. Multiple daily functionalities have been implemented through our implementation. The </w:t>
-      </w:r>
-      <w:proofErr w:type="gramStart"/>
-      <w:r>
-        <w:t>experiments shows</w:t>
-      </w:r>
-      <w:proofErr w:type="gramEnd"/>
-      <w:r>
-        <w:t xml:space="preserve"> that we can correctly detect actions through our system. The whole system can work in real time, real demo, binary executable program and source code is available for people to play with.</w:t>
+        <w:t xml:space="preserve">In this work we explored an HCI application using the Kinect sensor to capture human gestures that were then translated to OS GUI actions. We leveraged off previous libraries and default Kinect functionality for detecting human subjects/pose to extend HCI functionality for cursor movement and gesture recognition. This functionality is the first of its kind that is open source and available for the whole user community. </w:t>
       </w:r>
     </w:p>
     <w:p>
@@ -2556,7 +2537,10 @@
         <w:jc w:val="both"/>
       </w:pPr>
       <w:r>
-        <w:t xml:space="preserve">We have made a little contribution to the whole community. Our code is open and will be contributed into the Kinect open community, under some permission. This makes our project more realistic and has more contribution to the whole community. Since Kinect is relatively new, so far, the academic community just starts to explore the potential of this brand new integrated sensor; there are not too much paper about this topic so far. </w:t>
+        <w:t xml:space="preserve">Cursor movement functionality was implemented by tracking a human subject hand in real time. Furthermore, gesture recognition was recognized with low latency. Our system could detect 3 main gesture classes, namely, click, steady and swipe. In addition, sub-classes of gestures were detected such as single/double click, swipe-scroll-up, swipe-scroll-down, swipe-back, for a total of 6 gestures. </w:t>
+      </w:r>
+      <w:r>
+        <w:t xml:space="preserve"> </w:t>
       </w:r>
     </w:p>
     <w:p>
@@ -2565,18 +2549,7 @@
         <w:jc w:val="both"/>
       </w:pPr>
       <w:r>
-        <w:t xml:space="preserve">We will further </w:t>
-      </w:r>
-      <w:proofErr w:type="gramStart"/>
-      <w:r>
-        <w:t>explores</w:t>
-      </w:r>
-      <w:proofErr w:type="gramEnd"/>
-      <w:r>
-        <w:t xml:space="preserve"> the potentials of our project in the future. </w:t>
-      </w:r>
-      <w:r>
-        <w:t>Developing multi-hand tracking, gesture recognition, hand interactions and volume range identification could be our future work.</w:t>
+        <w:t xml:space="preserve">These gestures were demonstrated for navigating a Win7 OS GUI by clicking on different windows, scrolling within a window, minimizing/maximizing/closing a window and precise button clicking on small buttons. A further real time demo will be given to showcase our system’s capabilities. </w:t>
       </w:r>
     </w:p>
     <w:p>
@@ -2585,7 +2558,10 @@
         <w:jc w:val="both"/>
       </w:pPr>
       <w:r>
-        <w:t xml:space="preserve">Develop future projects related to Kinect, such as more accurate 3D reconstruction by single / multiple Kinect, multiple Kinect surveillance system, mobile navigation system, Kinect robot interaction, Kinect Activity Recognition and so on. </w:t>
+        <w:t>We plan to release the code as open source under the GNU license in the hope that it will be useful for the whole community. Further potential research our will be to develop multi-hand tracking in order to define and detected a multitude of different gestures to better control the OS GUI. Other applications of interest are large-scale indoor mapping, human activity recognition using 3D RGB-D data, surveillance and robotic exploration.</w:t>
+      </w:r>
+      <w:r>
+        <w:t xml:space="preserve"> </w:t>
       </w:r>
     </w:p>
     <w:p>

</xml_diff>